<commit_message>
Forgot project name in docs for Kaloyan
</commit_message>
<xml_diff>
--- a/Personal_Docs/Kaloyan/Personal_Documentation_Kaloyan.docx
+++ b/Personal_Docs/Kaloyan/Personal_Documentation_Kaloyan.docx
@@ -1327,13 +1327,7 @@
         <w:rPr>
           <w:lang w:val="bg-BG" w:eastAsia="en-AU"/>
         </w:rPr>
-        <w:t xml:space="preserve">5. </w:t>
-      </w:r>
-      <w:r>
-        <w:rPr>
-          <w:lang w:val="bg-BG" w:eastAsia="en-AU"/>
-        </w:rPr>
-        <w:t xml:space="preserve">Като </w:t>
+        <w:t xml:space="preserve">5. Като </w:t>
       </w:r>
       <w:r>
         <w:rPr>
@@ -1345,32 +1339,20 @@
         <w:rPr>
           <w:lang w:val="bg-BG" w:eastAsia="en-AU"/>
         </w:rPr>
-        <w:t>аз искам да</w:t>
-      </w:r>
-      <w:r>
-        <w:rPr>
-          <w:lang w:val="bg-BG" w:eastAsia="en-AU"/>
-        </w:rPr>
-        <w:t xml:space="preserve"> виждам колона с имената на служителите-участници така, че да мога в съседна колона да въвеждам поставените от служителите оценки за текущата задача.</w:t>
-      </w:r>
-    </w:p>
-    <w:p>
-      <w:pPr>
-        <w:rPr>
-          <w:lang w:val="bg-BG" w:eastAsia="en-AU"/>
-        </w:rPr>
-      </w:pPr>
-      <w:r>
-        <w:rPr>
-          <w:lang w:val="bg-BG" w:eastAsia="en-AU"/>
-        </w:rPr>
-        <w:t>6.</w:t>
-      </w:r>
-      <w:r>
-        <w:rPr>
-          <w:lang w:val="bg-BG" w:eastAsia="en-AU"/>
-        </w:rPr>
-        <w:t xml:space="preserve"> Като </w:t>
+        <w:t>аз искам да виждам колона с имената на служителите-участници така, че да мога в съседна колона да въвеждам поставените от служителите оценки за текущата задача.</w:t>
+      </w:r>
+    </w:p>
+    <w:p>
+      <w:pPr>
+        <w:rPr>
+          <w:lang w:val="bg-BG" w:eastAsia="en-AU"/>
+        </w:rPr>
+      </w:pPr>
+      <w:r>
+        <w:rPr>
+          <w:lang w:val="bg-BG" w:eastAsia="en-AU"/>
+        </w:rPr>
+        <w:t xml:space="preserve">6. Като </w:t>
       </w:r>
       <w:r>
         <w:rPr>
@@ -1382,13 +1364,7 @@
         <w:rPr>
           <w:lang w:val="bg-BG" w:eastAsia="en-AU"/>
         </w:rPr>
-        <w:t>аз искам да</w:t>
-      </w:r>
-      <w:r>
-        <w:rPr>
-          <w:lang w:val="bg-BG" w:eastAsia="en-AU"/>
-        </w:rPr>
-        <w:t xml:space="preserve"> мога да въвеждам оценки измежду следните числа: 0, 1, 2, 3, 5, 8, 13, 20, 40 и 100 така, че да </w:t>
+        <w:t xml:space="preserve">аз искам да мога да въвеждам оценки измежду следните числа: 0, 1, 2, 3, 5, 8, 13, 20, 40 и 100 така, че да </w:t>
       </w:r>
       <w:proofErr w:type="spellStart"/>
       <w:r>
@@ -1678,6 +1654,7 @@
       </w:pPr>
       <w:r>
         <w:rPr>
+          <w:noProof/>
           <w:lang w:val="bg-BG" w:eastAsia="en-AU"/>
         </w:rPr>
         <w:drawing>
@@ -1802,6 +1779,7 @@
       </w:pPr>
       <w:r>
         <w:rPr>
+          <w:noProof/>
           <w:lang w:val="bg-BG" w:eastAsia="en-AU"/>
         </w:rPr>
         <w:drawing>
@@ -1868,6 +1846,7 @@
       </w:r>
       <w:r>
         <w:rPr>
+          <w:noProof/>
           <w:lang w:val="bg-BG" w:eastAsia="en-AU"/>
         </w:rPr>
         <w:drawing>
@@ -2010,6 +1989,7 @@
       </w:r>
       <w:r>
         <w:rPr>
+          <w:noProof/>
           <w:lang w:val="bg-BG" w:eastAsia="en-AU"/>
         </w:rPr>
         <w:drawing>
@@ -2092,6 +2072,7 @@
       </w:r>
       <w:r>
         <w:rPr>
+          <w:noProof/>
           <w:lang w:val="bg-BG" w:eastAsia="en-AU"/>
         </w:rPr>
         <w:drawing>
@@ -2227,6 +2208,7 @@
       </w:r>
       <w:r>
         <w:rPr>
+          <w:noProof/>
           <w:lang w:val="bg-BG" w:eastAsia="en-AU"/>
         </w:rPr>
         <w:drawing>
@@ -2492,6 +2474,7 @@
       </w:r>
       <w:r>
         <w:rPr>
+          <w:noProof/>
           <w:lang w:val="bg-BG" w:eastAsia="en-AU"/>
         </w:rPr>
         <w:drawing>
@@ -2795,8 +2778,16 @@
 <file path=word/header1.xml><?xml version="1.0" encoding="utf-8"?>
 <w:hdr xmlns:wpc="http://schemas.microsoft.com/office/word/2010/wordprocessingCanvas" xmlns:cx="http://schemas.microsoft.com/office/drawing/2014/chartex" xmlns:cx1="http://schemas.microsoft.com/office/drawing/2015/9/8/chartex" xmlns:cx2="http://schemas.microsoft.com/office/drawing/2015/10/21/chartex" xmlns:cx3="http://schemas.microsoft.com/office/drawing/2016/5/9/chartex" xmlns:cx4="http://schemas.microsoft.com/office/drawing/2016/5/10/chartex" xmlns:cx5="http://schemas.microsoft.com/office/drawing/2016/5/11/chartex" xmlns:cx6="http://schemas.microsoft.com/office/drawing/2016/5/12/chartex" xmlns:cx7="http://schemas.microsoft.com/office/drawing/2016/5/13/chartex" xmlns:cx8="http://schemas.microsoft.com/office/drawing/2016/5/14/chartex" xmlns:mc="http://schemas.openxmlformats.org/markup-compatibility/2006" xmlns:aink="http://schemas.microsoft.com/office/drawing/2016/ink" xmlns:am3d="http://schemas.microsoft.com/office/drawing/2017/model3d" xmlns:o="urn:schemas-microsoft-com:office:office" xmlns:r="http://schemas.openxmlformats.org/officeDocument/2006/relationships" xmlns:m="http://schemas.openxmlformats.org/officeDocument/2006/math" xmlns:v="urn:schemas-microsoft-com:vml" xmlns:wp14="http://schemas.microsoft.com/office/word/2010/wordprocessingDrawing" xmlns:wp="http://schemas.openxmlformats.org/drawingml/2006/wordprocessingDrawing" xmlns:w10="urn:schemas-microsoft-com:office:word" xmlns:w="http://schemas.openxmlformats.org/wordprocessingml/2006/main" xmlns:w14="http://schemas.microsoft.com/office/word/2010/wordml" xmlns:w15="http://schemas.microsoft.com/office/word/2012/wordml" xmlns:w16cex="http://schemas.microsoft.com/office/word/2018/wordml/cex" xmlns:w16cid="http://schemas.microsoft.com/office/word/2016/wordml/cid" xmlns:w16="http://schemas.microsoft.com/office/word/2018/wordml" xmlns:w16sdtdh="http://schemas.microsoft.com/office/word/2020/wordml/sdtdatahash" xmlns:w16se="http://schemas.microsoft.com/office/word/2015/wordml/symex" xmlns:wpg="http://schemas.microsoft.com/office/word/2010/wordprocessingGroup" xmlns:wpi="http://schemas.microsoft.com/office/word/2010/wordprocessingInk" xmlns:wne="http://schemas.microsoft.com/office/word/2006/wordml" xmlns:wps="http://schemas.microsoft.com/office/word/2010/wordprocessingShape" mc:Ignorable="w14 w15 w16se w16cid w16 w16cex w16sdtdh wp14">
   <w:p>
+    <w:pPr>
+      <w:rPr>
+        <w:lang w:val="en-US"/>
+      </w:rPr>
+    </w:pPr>
     <w:r>
-      <w:t>[Project Name]</w:t>
+      <w:rPr>
+        <w:lang w:val="en-US"/>
+      </w:rPr>
+      <w:t>null</w:t>
     </w:r>
   </w:p>
 </w:hdr>
@@ -5392,6 +5383,7 @@
     <w:lsdException w:name="HTML Sample" w:semiHidden="1" w:unhideWhenUsed="1"/>
     <w:lsdException w:name="HTML Typewriter" w:semiHidden="1" w:unhideWhenUsed="1"/>
     <w:lsdException w:name="HTML Variable" w:semiHidden="1" w:unhideWhenUsed="1"/>
+    <w:lsdException w:name="Normal Table" w:semiHidden="1" w:unhideWhenUsed="1"/>
     <w:lsdException w:name="annotation subject" w:semiHidden="1" w:unhideWhenUsed="1"/>
     <w:lsdException w:name="No List" w:semiHidden="1" w:unhideWhenUsed="1"/>
     <w:lsdException w:name="Outline List 1" w:semiHidden="1" w:unhideWhenUsed="1"/>
@@ -5434,8 +5426,11 @@
     <w:lsdException w:name="Table Contemporary" w:semiHidden="1" w:unhideWhenUsed="1"/>
     <w:lsdException w:name="Table Elegant" w:semiHidden="1" w:unhideWhenUsed="1"/>
     <w:lsdException w:name="Table Professional" w:semiHidden="1" w:unhideWhenUsed="1"/>
+    <w:lsdException w:name="Table Subtle 1" w:semiHidden="1" w:unhideWhenUsed="1"/>
     <w:lsdException w:name="Table Subtle 2" w:semiHidden="1" w:unhideWhenUsed="1"/>
     <w:lsdException w:name="Table Web 1" w:semiHidden="1" w:unhideWhenUsed="1"/>
+    <w:lsdException w:name="Table Web 2" w:semiHidden="1" w:unhideWhenUsed="1"/>
+    <w:lsdException w:name="Table Web 3" w:semiHidden="1" w:unhideWhenUsed="1"/>
     <w:lsdException w:name="Balloon Text" w:semiHidden="1" w:unhideWhenUsed="1"/>
     <w:lsdException w:name="Table Grid" w:uiPriority="0"/>
     <w:lsdException w:name="Table Theme" w:semiHidden="1" w:unhideWhenUsed="1"/>
@@ -7203,18 +7198,7 @@
 </file>
 
 <file path=customXml/item2.xml><?xml version="1.0" encoding="utf-8"?>
-<p:properties xmlns:p="http://schemas.microsoft.com/office/2006/metadata/properties" xmlns:xsi="http://www.w3.org/2001/XMLSchema-instance" xmlns:pc="http://schemas.microsoft.com/office/infopath/2007/PartnerControls">
-  <documentManagement>
-    <Project_x0020_Phase xmlns="29603b62-04f0-417a-887c-030c32f5a531">04 Implement</Project_x0020_Phase>
-    <Template_x0020_identified xmlns="29603b62-04f0-417a-887c-030c32f5a531">false</Template_x0020_identified>
-    <Reformatted_x003f_ xmlns="29603b62-04f0-417a-887c-030c32f5a531">true</Reformatted_x003f_>
-    <Content_x0020_finlised_x003f_ xmlns="29603b62-04f0-417a-887c-030c32f5a531">true</Content_x0020_finlised_x003f_>
-    <Reviewed_x003f_ xmlns="29603b62-04f0-417a-887c-030c32f5a531">false</Reviewed_x003f_>
-    <Updated_x0020_by xmlns="29603b62-04f0-417a-887c-030c32f5a531">Wanda</Updated_x0020_by>
-    <Final_x003f_ xmlns="29603b62-04f0-417a-887c-030c32f5a531">false</Final_x003f_>
-    <Source xmlns="29603b62-04f0-417a-887c-030c32f5a531">G:Drive</Source>
-  </documentManagement>
-</p:properties>
+<b:Sources xmlns:b="http://schemas.openxmlformats.org/officeDocument/2006/bibliography" xmlns="http://schemas.openxmlformats.org/officeDocument/2006/bibliography" SelectedStyle="\APA.XSL" StyleName="APA"/>
 </file>
 
 <file path=customXml/item3.xml><?xml version="1.0" encoding="utf-8"?>
@@ -7397,7 +7381,18 @@
 </file>
 
 <file path=customXml/item4.xml><?xml version="1.0" encoding="utf-8"?>
-<b:Sources xmlns:b="http://schemas.openxmlformats.org/officeDocument/2006/bibliography" xmlns="http://schemas.openxmlformats.org/officeDocument/2006/bibliography" SelectedStyle="\APA.XSL" StyleName="APA"/>
+<p:properties xmlns:p="http://schemas.microsoft.com/office/2006/metadata/properties" xmlns:xsi="http://www.w3.org/2001/XMLSchema-instance" xmlns:pc="http://schemas.microsoft.com/office/infopath/2007/PartnerControls">
+  <documentManagement>
+    <Project_x0020_Phase xmlns="29603b62-04f0-417a-887c-030c32f5a531">04 Implement</Project_x0020_Phase>
+    <Template_x0020_identified xmlns="29603b62-04f0-417a-887c-030c32f5a531">false</Template_x0020_identified>
+    <Reformatted_x003f_ xmlns="29603b62-04f0-417a-887c-030c32f5a531">true</Reformatted_x003f_>
+    <Content_x0020_finlised_x003f_ xmlns="29603b62-04f0-417a-887c-030c32f5a531">true</Content_x0020_finlised_x003f_>
+    <Reviewed_x003f_ xmlns="29603b62-04f0-417a-887c-030c32f5a531">false</Reviewed_x003f_>
+    <Updated_x0020_by xmlns="29603b62-04f0-417a-887c-030c32f5a531">Wanda</Updated_x0020_by>
+    <Final_x003f_ xmlns="29603b62-04f0-417a-887c-030c32f5a531">false</Final_x003f_>
+    <Source xmlns="29603b62-04f0-417a-887c-030c32f5a531">G:Drive</Source>
+  </documentManagement>
+</p:properties>
 </file>
 
 <file path=customXml/itemProps1.xml><?xml version="1.0" encoding="utf-8"?>
@@ -7409,11 +7404,9 @@
 </file>
 
 <file path=customXml/itemProps2.xml><?xml version="1.0" encoding="utf-8"?>
-<ds:datastoreItem xmlns:ds="http://schemas.openxmlformats.org/officeDocument/2006/customXml" ds:itemID="{AACD5996-3F1C-45FF-89D5-4E80ADD31CA2}">
+<ds:datastoreItem xmlns:ds="http://schemas.openxmlformats.org/officeDocument/2006/customXml" ds:itemID="{AE0137F8-EE89-45CC-A765-E3B14D2B3D67}">
   <ds:schemaRefs>
-    <ds:schemaRef ds:uri="http://schemas.microsoft.com/office/2006/metadata/properties"/>
-    <ds:schemaRef ds:uri="http://schemas.microsoft.com/office/infopath/2007/PartnerControls"/>
-    <ds:schemaRef ds:uri="29603b62-04f0-417a-887c-030c32f5a531"/>
+    <ds:schemaRef ds:uri="http://schemas.openxmlformats.org/officeDocument/2006/bibliography"/>
   </ds:schemaRefs>
 </ds:datastoreItem>
 </file>
@@ -7437,9 +7430,11 @@
 </file>
 
 <file path=customXml/itemProps4.xml><?xml version="1.0" encoding="utf-8"?>
-<ds:datastoreItem xmlns:ds="http://schemas.openxmlformats.org/officeDocument/2006/customXml" ds:itemID="{AE0137F8-EE89-45CC-A765-E3B14D2B3D67}">
+<ds:datastoreItem xmlns:ds="http://schemas.openxmlformats.org/officeDocument/2006/customXml" ds:itemID="{AACD5996-3F1C-45FF-89D5-4E80ADD31CA2}">
   <ds:schemaRefs>
-    <ds:schemaRef ds:uri="http://schemas.openxmlformats.org/officeDocument/2006/bibliography"/>
+    <ds:schemaRef ds:uri="http://schemas.microsoft.com/office/2006/metadata/properties"/>
+    <ds:schemaRef ds:uri="http://schemas.microsoft.com/office/infopath/2007/PartnerControls"/>
+    <ds:schemaRef ds:uri="29603b62-04f0-417a-887c-030c32f5a531"/>
   </ds:schemaRefs>
 </ds:datastoreItem>
 </file>
</xml_diff>